<commit_message>
design pattern and documentation and code test updation
</commit_message>
<xml_diff>
--- a/history-search/UseCaseDocumentation.docx
+++ b/history-search/UseCaseDocumentation.docx
@@ -1930,8 +1930,6 @@
       <w:r>
         <w:t xml:space="preserve">Frontend and Backend application are </w:t>
       </w:r>
-      <w:bookmarkStart w:id="0" w:name="_GoBack"/>
-      <w:bookmarkEnd w:id="0"/>
       <w:r>
         <w:t>containerized; all</w:t>
       </w:r>
@@ -2140,11 +2138,24 @@
     <w:p/>
     <w:p>
       <w:r>
+        <w:t xml:space="preserve">Docker Repo : </w:t>
+      </w:r>
+      <w:hyperlink r:id="rId6" w:history="1">
+        <w:r>
+          <w:rPr>
+            <w:rStyle w:val="Hyperlink"/>
+          </w:rPr>
+          <w:t>Docker Hub</w:t>
+        </w:r>
+      </w:hyperlink>
+    </w:p>
+    <w:p>
+      <w:r>
         <w:t>We can test the application after running above images as container</w:t>
       </w:r>
     </w:p>
     <w:p>
-      <w:hyperlink r:id="rId6" w:history="1">
+      <w:hyperlink r:id="rId7" w:history="1">
         <w:r>
           <w:rPr>
             <w:rStyle w:val="Hyperlink"/>
@@ -2152,6 +2163,8 @@
           <w:t>http://localhost:3000</w:t>
         </w:r>
       </w:hyperlink>
+      <w:bookmarkStart w:id="0" w:name="_GoBack"/>
+      <w:bookmarkEnd w:id="0"/>
     </w:p>
     <w:p>
       <w:r>
@@ -2159,7 +2172,7 @@
       </w:r>
     </w:p>
     <w:p>
-      <w:hyperlink r:id="rId7" w:history="1">
+      <w:hyperlink r:id="rId8" w:history="1">
         <w:r>
           <w:rPr>
             <w:rStyle w:val="Hyperlink"/>
@@ -2169,7 +2182,7 @@
       </w:hyperlink>
     </w:p>
     <w:p>
-      <w:hyperlink r:id="rId8" w:history="1">
+      <w:hyperlink r:id="rId9" w:history="1">
         <w:r>
           <w:rPr>
             <w:rStyle w:val="Hyperlink"/>
@@ -2196,70 +2209,54 @@
         <w:rPr>
           <w:b/>
         </w:rPr>
-        <w:t>Azure-</w:t>
+        <w:t>Azure-Deployment.yml</w:t>
+      </w:r>
+      <w:r>
+        <w:t xml:space="preserve">  this</w:t>
+      </w:r>
+      <w:proofErr w:type="gramEnd"/>
+      <w:r>
+        <w:t xml:space="preserve"> script is written to use Azure DevOps and GCP  GKE to deploy the service into the created cluster and generate the </w:t>
       </w:r>
       <w:proofErr w:type="spellStart"/>
       <w:r>
+        <w:t>ssl</w:t>
+      </w:r>
+      <w:proofErr w:type="spellEnd"/>
+      <w:r>
+        <w:t xml:space="preserve"> certificate by given domain name and IP Address.</w:t>
+      </w:r>
+    </w:p>
+    <w:p>
+      <w:pPr>
         <w:rPr>
           <w:b/>
         </w:rPr>
-        <w:t>Deployment.yml</w:t>
-      </w:r>
-      <w:proofErr w:type="spellEnd"/>
-      <w:r>
-        <w:t xml:space="preserve">  this</w:t>
+      </w:pPr>
+      <w:r>
+        <w:t xml:space="preserve">Terraform deployment script located </w:t>
+      </w:r>
+      <w:proofErr w:type="gramStart"/>
+      <w:r>
+        <w:t xml:space="preserve">inside  </w:t>
+      </w:r>
+      <w:r>
+        <w:rPr>
+          <w:b/>
+        </w:rPr>
+        <w:t>history</w:t>
       </w:r>
       <w:proofErr w:type="gramEnd"/>
       <w:r>
-        <w:t xml:space="preserve"> script is written to use Azure DevOps and GCP  GKE to deploy the service into the created cluster and generate the </w:t>
-      </w:r>
-      <w:proofErr w:type="spellStart"/>
-      <w:r>
-        <w:t>ssl</w:t>
-      </w:r>
-      <w:proofErr w:type="spellEnd"/>
-      <w:r>
-        <w:t xml:space="preserve"> certificate by given domain name and IP Address.</w:t>
-      </w:r>
-    </w:p>
-    <w:p>
-      <w:pPr>
         <w:rPr>
           <w:b/>
         </w:rPr>
-      </w:pPr>
-      <w:r>
-        <w:t xml:space="preserve">Terraform deployment script located </w:t>
-      </w:r>
-      <w:proofErr w:type="gramStart"/>
-      <w:r>
-        <w:t xml:space="preserve">inside  </w:t>
-      </w:r>
-      <w:r>
-        <w:rPr>
-          <w:b/>
-        </w:rPr>
-        <w:t>history</w:t>
-      </w:r>
-      <w:proofErr w:type="gramEnd"/>
-      <w:r>
-        <w:rPr>
-          <w:b/>
-        </w:rPr>
         <w:t>/deploy</w:t>
       </w:r>
     </w:p>
     <w:p>
       <w:r>
-        <w:t>We have fill the variable written into the Azure-</w:t>
-      </w:r>
-      <w:proofErr w:type="spellStart"/>
-      <w:r>
-        <w:t>Deployment.yml</w:t>
-      </w:r>
-      <w:proofErr w:type="spellEnd"/>
-      <w:r>
-        <w:t xml:space="preserve"> to deploy it into the cloud.</w:t>
+        <w:t>We have fill the variable written into the Azure-Deployment.yml to deploy it into the cloud.</w:t>
       </w:r>
     </w:p>
     <w:sectPr>

</xml_diff>